<commit_message>
pagina dati personali utente e elenco corsi funzionanti con database
</commit_message>
<xml_diff>
--- a/Documentazione/Diario del progetto.docx
+++ b/Documentazione/Diario del progetto.docx
@@ -227,13 +227,11 @@
       <w:pPr>
         <w:rPr>
           <w:u w:val="single"/>
-          <w:lang w:val="en-US"/>
-        </w:rPr>
-      </w:pPr>
-      <w:r>
-        <w:rPr>
-          <w:u w:val="single"/>
-          <w:lang w:val="en-US"/>
+        </w:rPr>
+      </w:pPr>
+      <w:r>
+        <w:rPr>
+          <w:u w:val="single"/>
         </w:rPr>
         <w:t>RUOLI:</w:t>
       </w:r>
@@ -478,16 +476,24 @@
       <w:pPr>
         <w:rPr>
           <w:u w:val="single"/>
-        </w:rPr>
-      </w:pPr>
-      <w:r>
-        <w:rPr>
-          <w:u w:val="single"/>
+          <w:lang w:val="en-US"/>
+        </w:rPr>
+      </w:pPr>
+      <w:r>
+        <w:rPr>
+          <w:u w:val="single"/>
+          <w:lang w:val="en-US"/>
         </w:rPr>
         <w:t xml:space="preserve">BACKLOG: </w:t>
       </w:r>
     </w:p>
-    <w:p/>
+    <w:p>
+      <w:pPr>
+        <w:rPr>
+          <w:lang w:val="en-US"/>
+        </w:rPr>
+      </w:pPr>
+    </w:p>
     <w:p>
       <w:pPr>
         <w:rPr>
@@ -521,79 +527,45 @@
       <w:pPr>
         <w:rPr>
           <w:u w:val="single"/>
-          <w:lang w:val="en-US"/>
-        </w:rPr>
-      </w:pPr>
-      <w:r>
-        <w:rPr>
-          <w:u w:val="single"/>
-          <w:lang w:val="en-US"/>
+        </w:rPr>
+      </w:pPr>
+      <w:r>
+        <w:rPr>
+          <w:u w:val="single"/>
         </w:rPr>
         <w:t>RUOLI:</w:t>
       </w:r>
     </w:p>
     <w:p>
-      <w:pPr>
-        <w:rPr>
-          <w:lang w:val="en-US"/>
-        </w:rPr>
-      </w:pPr>
-      <w:proofErr w:type="spellStart"/>
-      <w:r>
-        <w:rPr>
-          <w:lang w:val="en-US"/>
-        </w:rPr>
+      <w:proofErr w:type="spellStart"/>
+      <w:r>
         <w:t>Daghia</w:t>
       </w:r>
       <w:proofErr w:type="spellEnd"/>
       <w:r>
-        <w:rPr>
-          <w:lang w:val="en-US"/>
-        </w:rPr>
-        <w:t xml:space="preserve"> – Scrum Master, </w:t>
-      </w:r>
-      <w:proofErr w:type="spellStart"/>
-      <w:r>
-        <w:rPr>
-          <w:lang w:val="en-US"/>
-        </w:rPr>
-        <w:t>Gimigliano</w:t>
-      </w:r>
-      <w:proofErr w:type="spellEnd"/>
-      <w:r>
-        <w:rPr>
-          <w:lang w:val="en-US"/>
-        </w:rPr>
-        <w:t xml:space="preserve"> – Development Team</w:t>
-      </w:r>
-      <w:r>
-        <w:rPr>
-          <w:lang w:val="en-US"/>
-        </w:rPr>
+        <w:t xml:space="preserve"> – </w:t>
+      </w:r>
+      <w:proofErr w:type="spellStart"/>
+      <w:r>
+        <w:t>Scrum</w:t>
+      </w:r>
+      <w:proofErr w:type="spellEnd"/>
+      <w:r>
+        <w:t xml:space="preserve"> Master, Gimigliano – Development Team</w:t>
+      </w:r>
+      <w:r>
         <w:t xml:space="preserve">, </w:t>
       </w:r>
-      <w:proofErr w:type="spellStart"/>
-      <w:r>
-        <w:rPr>
-          <w:lang w:val="en-US"/>
-        </w:rPr>
-        <w:t>Zauli</w:t>
-      </w:r>
-      <w:proofErr w:type="spellEnd"/>
-      <w:r>
-        <w:rPr>
-          <w:lang w:val="en-US"/>
-        </w:rPr>
-        <w:t xml:space="preserve"> - Product Owner</w:t>
-      </w:r>
-    </w:p>
-    <w:p>
-      <w:pPr>
-        <w:rPr>
-          <w:lang w:val="en-US"/>
-        </w:rPr>
-      </w:pPr>
-    </w:p>
+      <w:r>
+        <w:t xml:space="preserve">Zauli - Product </w:t>
+      </w:r>
+      <w:proofErr w:type="spellStart"/>
+      <w:r>
+        <w:t>Owner</w:t>
+      </w:r>
+      <w:proofErr w:type="spellEnd"/>
+    </w:p>
+    <w:p/>
     <w:p>
       <w:pPr>
         <w:rPr>
@@ -606,20 +578,13 @@
           <w:b/>
           <w:bCs/>
         </w:rPr>
-        <w:t>1</w:t>
+        <w:t>17</w:t>
       </w:r>
       <w:r>
         <w:rPr>
           <w:b/>
           <w:bCs/>
         </w:rPr>
-        <w:t>7</w:t>
-      </w:r>
-      <w:r>
-        <w:rPr>
-          <w:b/>
-          <w:bCs/>
-        </w:rPr>
         <w:t>/08</w:t>
       </w:r>
     </w:p>
@@ -652,24 +617,41 @@
       <w:pPr>
         <w:rPr>
           <w:u w:val="single"/>
-        </w:rPr>
-      </w:pPr>
-      <w:r>
-        <w:rPr>
-          <w:u w:val="single"/>
+          <w:lang w:val="en-US"/>
+        </w:rPr>
+      </w:pPr>
+      <w:r>
+        <w:rPr>
+          <w:u w:val="single"/>
+          <w:lang w:val="en-US"/>
         </w:rPr>
         <w:t xml:space="preserve">BACKLOG: </w:t>
       </w:r>
     </w:p>
-    <w:p/>
-    <w:p>
-      <w:r>
-        <w:rPr>
-          <w:u w:val="single"/>
+    <w:p>
+      <w:pPr>
+        <w:rPr>
+          <w:lang w:val="en-US"/>
+        </w:rPr>
+      </w:pPr>
+    </w:p>
+    <w:p>
+      <w:pPr>
+        <w:rPr>
+          <w:lang w:val="en-US"/>
+        </w:rPr>
+      </w:pPr>
+      <w:r>
+        <w:rPr>
+          <w:u w:val="single"/>
+          <w:lang w:val="en-US"/>
         </w:rPr>
         <w:t>COMMIT:</w:t>
       </w:r>
       <w:r>
+        <w:rPr>
+          <w:lang w:val="en-US"/>
+        </w:rPr>
         <w:t xml:space="preserve"> </w:t>
       </w:r>
     </w:p>
@@ -693,79 +675,39 @@
       <w:pPr>
         <w:rPr>
           <w:u w:val="single"/>
-          <w:lang w:val="en-US"/>
-        </w:rPr>
-      </w:pPr>
-      <w:r>
-        <w:rPr>
-          <w:u w:val="single"/>
-          <w:lang w:val="en-US"/>
+        </w:rPr>
+      </w:pPr>
+      <w:r>
+        <w:rPr>
+          <w:u w:val="single"/>
         </w:rPr>
         <w:t>RUOLI:</w:t>
       </w:r>
     </w:p>
     <w:p>
-      <w:pPr>
-        <w:rPr>
-          <w:lang w:val="en-US"/>
-        </w:rPr>
-      </w:pPr>
-      <w:proofErr w:type="spellStart"/>
-      <w:r>
-        <w:rPr>
-          <w:lang w:val="en-US"/>
-        </w:rPr>
+      <w:proofErr w:type="spellStart"/>
+      <w:r>
         <w:t>Daghia</w:t>
       </w:r>
       <w:proofErr w:type="spellEnd"/>
       <w:r>
-        <w:rPr>
-          <w:lang w:val="en-US"/>
-        </w:rPr>
-        <w:t xml:space="preserve"> – Scrum Master, </w:t>
-      </w:r>
-      <w:proofErr w:type="spellStart"/>
-      <w:r>
-        <w:rPr>
-          <w:lang w:val="en-US"/>
-        </w:rPr>
-        <w:t>Gimigliano</w:t>
-      </w:r>
-      <w:proofErr w:type="spellEnd"/>
-      <w:r>
-        <w:rPr>
-          <w:lang w:val="en-US"/>
-        </w:rPr>
-        <w:t xml:space="preserve"> – Development Team</w:t>
-      </w:r>
-      <w:r>
-        <w:rPr>
-          <w:lang w:val="en-US"/>
-        </w:rPr>
-        <w:t xml:space="preserve">, </w:t>
-      </w:r>
-      <w:proofErr w:type="spellStart"/>
-      <w:r>
-        <w:rPr>
-          <w:lang w:val="en-US"/>
-        </w:rPr>
-        <w:t>Zauli</w:t>
-      </w:r>
-      <w:proofErr w:type="spellEnd"/>
-      <w:r>
-        <w:rPr>
-          <w:lang w:val="en-US"/>
-        </w:rPr>
-        <w:t xml:space="preserve"> - Product Owner</w:t>
-      </w:r>
-    </w:p>
-    <w:p>
-      <w:pPr>
-        <w:rPr>
-          <w:lang w:val="en-US"/>
-        </w:rPr>
-      </w:pPr>
-    </w:p>
+        <w:t xml:space="preserve"> – </w:t>
+      </w:r>
+      <w:proofErr w:type="spellStart"/>
+      <w:r>
+        <w:t>Scrum</w:t>
+      </w:r>
+      <w:proofErr w:type="spellEnd"/>
+      <w:r>
+        <w:t xml:space="preserve"> Master, Gimigliano – Development Team, Zauli - Product </w:t>
+      </w:r>
+      <w:proofErr w:type="spellStart"/>
+      <w:r>
+        <w:t>Owner</w:t>
+      </w:r>
+      <w:proofErr w:type="spellEnd"/>
+    </w:p>
+    <w:p/>
     <w:p>
       <w:pPr>
         <w:rPr>
@@ -778,20 +720,130 @@
           <w:b/>
           <w:bCs/>
         </w:rPr>
-        <w:t>1</w:t>
+        <w:t>18</w:t>
       </w:r>
       <w:r>
         <w:rPr>
           <w:b/>
           <w:bCs/>
         </w:rPr>
-        <w:t>8</w:t>
-      </w:r>
-      <w:r>
+        <w:t>/08</w:t>
+      </w:r>
+    </w:p>
+    <w:p>
+      <w:r>
+        <w:rPr>
+          <w:u w:val="single"/>
+        </w:rPr>
+        <w:t>ATTIVITA’:</w:t>
+      </w:r>
+      <w:r>
+        <w:t xml:space="preserve"> </w:t>
+      </w:r>
+      <w:r>
+        <w:t>Creazione di tutte le pagine grafiche per un utente studente.</w:t>
+      </w:r>
+      <w:r>
+        <w:t xml:space="preserve"> Primi tentativi di far funzionare </w:t>
+      </w:r>
+      <w:proofErr w:type="spellStart"/>
+      <w:r>
+        <w:t>mapdb</w:t>
+      </w:r>
+      <w:proofErr w:type="spellEnd"/>
+      <w:r>
+        <w:t>.</w:t>
+      </w:r>
+    </w:p>
+    <w:p>
+      <w:pPr>
+        <w:rPr>
+          <w:u w:val="single"/>
+        </w:rPr>
+      </w:pPr>
+      <w:r>
+        <w:rPr>
+          <w:u w:val="single"/>
+        </w:rPr>
+        <w:t xml:space="preserve">BACKLOG: </w:t>
+      </w:r>
+    </w:p>
+    <w:p/>
+    <w:p>
+      <w:r>
+        <w:rPr>
+          <w:u w:val="single"/>
+        </w:rPr>
+        <w:t>COMMIT:</w:t>
+      </w:r>
+      <w:r>
+        <w:t xml:space="preserve"> </w:t>
+      </w:r>
+    </w:p>
+    <w:p/>
+    <w:p>
+      <w:pPr>
+        <w:rPr>
+          <w:u w:val="single"/>
+        </w:rPr>
+      </w:pPr>
+      <w:r>
+        <w:rPr>
+          <w:u w:val="single"/>
+        </w:rPr>
+        <w:t>RUOLI:</w:t>
+      </w:r>
+    </w:p>
+    <w:p>
+      <w:proofErr w:type="spellStart"/>
+      <w:r>
+        <w:t>Daghia</w:t>
+      </w:r>
+      <w:proofErr w:type="spellEnd"/>
+      <w:r>
+        <w:t xml:space="preserve"> – </w:t>
+      </w:r>
+      <w:proofErr w:type="spellStart"/>
+      <w:r>
+        <w:t>Scrum</w:t>
+      </w:r>
+      <w:proofErr w:type="spellEnd"/>
+      <w:r>
+        <w:t xml:space="preserve"> Master, Gimigliano – Development Team, Zauli - Product </w:t>
+      </w:r>
+      <w:proofErr w:type="spellStart"/>
+      <w:r>
+        <w:t>Owner</w:t>
+      </w:r>
+      <w:proofErr w:type="spellEnd"/>
+    </w:p>
+    <w:p/>
+    <w:p>
+      <w:pPr>
         <w:rPr>
           <w:b/>
           <w:bCs/>
         </w:rPr>
+      </w:pPr>
+      <w:r>
+        <w:rPr>
+          <w:b/>
+          <w:bCs/>
+        </w:rPr>
+        <w:t>1</w:t>
+      </w:r>
+      <w:r>
+        <w:rPr>
+          <w:b/>
+          <w:bCs/>
+        </w:rPr>
+        <w:t>9</w:t>
+      </w:r>
+      <w:r>
+        <w:rPr>
+          <w:b/>
+          <w:bCs/>
+        </w:rPr>
         <w:t>/08</w:t>
       </w:r>
     </w:p>
@@ -806,152 +858,80 @@
         <w:t xml:space="preserve"> </w:t>
       </w:r>
       <w:r>
-        <w:t xml:space="preserve">Creazione di tutte le pagine grafiche per un utente </w:t>
-      </w:r>
-      <w:r>
-        <w:t>studente</w:t>
-      </w:r>
-      <w:r>
-        <w:t>.</w:t>
-      </w:r>
-      <w:r>
-        <w:t xml:space="preserve"> Primi tentativi di far funzionare </w:t>
-      </w:r>
-      <w:proofErr w:type="spellStart"/>
-      <w:r>
-        <w:t>mapdb</w:t>
-      </w:r>
-      <w:proofErr w:type="spellEnd"/>
-      <w:r>
-        <w:t>.</w:t>
-      </w:r>
-    </w:p>
-    <w:p>
-      <w:pPr>
-        <w:rPr>
-          <w:u w:val="single"/>
-          <w:lang w:val="en-US"/>
-        </w:rPr>
-      </w:pPr>
-      <w:r>
-        <w:rPr>
-          <w:u w:val="single"/>
-          <w:lang w:val="en-US"/>
+        <w:t xml:space="preserve">Implementate alcune funzioni studente tramite </w:t>
+      </w:r>
+      <w:proofErr w:type="spellStart"/>
+      <w:r>
+        <w:t>mapDB</w:t>
+      </w:r>
+      <w:proofErr w:type="spellEnd"/>
+      <w:r>
+        <w:t xml:space="preserve"> (dati personali, elenco corsi)</w:t>
+      </w:r>
+    </w:p>
+    <w:p>
+      <w:pPr>
+        <w:rPr>
+          <w:u w:val="single"/>
+        </w:rPr>
+      </w:pPr>
+      <w:r>
+        <w:rPr>
+          <w:u w:val="single"/>
         </w:rPr>
         <w:t xml:space="preserve">BACKLOG: </w:t>
       </w:r>
     </w:p>
-    <w:p>
-      <w:pPr>
-        <w:rPr>
-          <w:lang w:val="en-US"/>
-        </w:rPr>
-      </w:pPr>
-    </w:p>
-    <w:p>
-      <w:pPr>
-        <w:rPr>
-          <w:lang w:val="en-US"/>
-        </w:rPr>
-      </w:pPr>
-      <w:r>
-        <w:rPr>
-          <w:u w:val="single"/>
-          <w:lang w:val="en-US"/>
+    <w:p/>
+    <w:p>
+      <w:r>
+        <w:rPr>
+          <w:u w:val="single"/>
         </w:rPr>
         <w:t>COMMIT:</w:t>
       </w:r>
       <w:r>
-        <w:rPr>
-          <w:lang w:val="en-US"/>
-        </w:rPr>
         <w:t xml:space="preserve"> </w:t>
       </w:r>
     </w:p>
-    <w:p>
-      <w:pPr>
-        <w:rPr>
-          <w:lang w:val="en-US"/>
-        </w:rPr>
-      </w:pPr>
-    </w:p>
-    <w:p>
-      <w:pPr>
-        <w:rPr>
-          <w:u w:val="single"/>
-          <w:lang w:val="en-US"/>
-        </w:rPr>
-      </w:pPr>
-      <w:r>
-        <w:rPr>
-          <w:u w:val="single"/>
-          <w:lang w:val="en-US"/>
+    <w:p/>
+    <w:p>
+      <w:pPr>
+        <w:rPr>
+          <w:u w:val="single"/>
+        </w:rPr>
+      </w:pPr>
+      <w:r>
+        <w:rPr>
+          <w:u w:val="single"/>
         </w:rPr>
         <w:t>RUOLI:</w:t>
       </w:r>
     </w:p>
     <w:p>
-      <w:pPr>
-        <w:rPr>
-          <w:lang w:val="en-US"/>
-        </w:rPr>
-      </w:pPr>
-      <w:proofErr w:type="spellStart"/>
-      <w:r>
-        <w:rPr>
-          <w:lang w:val="en-US"/>
-        </w:rPr>
+      <w:proofErr w:type="spellStart"/>
+      <w:r>
         <w:t>Daghia</w:t>
       </w:r>
       <w:proofErr w:type="spellEnd"/>
       <w:r>
-        <w:rPr>
-          <w:lang w:val="en-US"/>
-        </w:rPr>
-        <w:t xml:space="preserve"> – Scrum Master, </w:t>
-      </w:r>
-      <w:proofErr w:type="spellStart"/>
-      <w:r>
-        <w:rPr>
-          <w:lang w:val="en-US"/>
-        </w:rPr>
-        <w:t>Gimigliano</w:t>
-      </w:r>
-      <w:proofErr w:type="spellEnd"/>
-      <w:r>
-        <w:rPr>
-          <w:lang w:val="en-US"/>
-        </w:rPr>
-        <w:t xml:space="preserve"> – Development Team</w:t>
-      </w:r>
-      <w:r>
-        <w:rPr>
-          <w:lang w:val="en-US"/>
-        </w:rPr>
-        <w:t xml:space="preserve">, </w:t>
-      </w:r>
-      <w:proofErr w:type="spellStart"/>
-      <w:r>
-        <w:rPr>
-          <w:lang w:val="en-US"/>
-        </w:rPr>
-        <w:t>Zauli</w:t>
-      </w:r>
-      <w:proofErr w:type="spellEnd"/>
-      <w:r>
-        <w:rPr>
-          <w:lang w:val="en-US"/>
-        </w:rPr>
-        <w:t xml:space="preserve"> - Product Owner</w:t>
-      </w:r>
-    </w:p>
-    <w:p>
-      <w:pPr>
-        <w:rPr>
-          <w:lang w:val="en-US"/>
-        </w:rPr>
-      </w:pPr>
-    </w:p>
+        <w:t xml:space="preserve"> – </w:t>
+      </w:r>
+      <w:proofErr w:type="spellStart"/>
+      <w:r>
+        <w:t>Scrum</w:t>
+      </w:r>
+      <w:proofErr w:type="spellEnd"/>
+      <w:r>
+        <w:t xml:space="preserve"> Master, Gimigliano – Development Team, Zauli - Product </w:t>
+      </w:r>
+      <w:proofErr w:type="spellStart"/>
+      <w:r>
+        <w:t>Owner</w:t>
+      </w:r>
+      <w:proofErr w:type="spellEnd"/>
+    </w:p>
+    <w:p/>
     <w:sectPr>
       <w:pgSz w:w="11900" w:h="16840"/>
       <w:pgMar w:top="1417" w:right="1134" w:bottom="1134" w:left="1134" w:header="708" w:footer="708" w:gutter="0"/>

</xml_diff>

<commit_message>
pagine grafiche docente, metodi area personale, corsi
</commit_message>
<xml_diff>
--- a/Documentazione/Diario del progetto.docx
+++ b/Documentazione/Diario del progetto.docx
@@ -28,7 +28,18 @@
     </w:p>
     <w:p>
       <w:r>
-        <w:t>*per comodità è stato riportato in ogni giornata solo la parte del backlog di interesse.</w:t>
+        <w:t>*per comodità è stato riportato in ogni giornata solo la parte del backlog di interesse</w:t>
+      </w:r>
+      <w:r>
+        <w:t xml:space="preserve"> in modo riassuntivo. Nella pagina </w:t>
+      </w:r>
+      <w:proofErr w:type="spellStart"/>
+      <w:r>
+        <w:t>Trello</w:t>
+      </w:r>
+      <w:proofErr w:type="spellEnd"/>
+      <w:r>
+        <w:t xml:space="preserve"> è possibile vedere il backlog completo.</w:t>
       </w:r>
     </w:p>
     <w:p>
@@ -426,13 +437,7 @@
         <w:rPr>
           <w:lang w:val="en-US"/>
         </w:rPr>
-        <w:t>/</w:t>
-      </w:r>
-      <w:r>
-        <w:rPr>
-          <w:lang w:val="en-US"/>
-        </w:rPr>
-        <w:t>Develop</w:t>
+        <w:t>/Develop</w:t>
       </w:r>
       <w:r>
         <w:rPr>
@@ -520,15 +525,7 @@
       </w:r>
     </w:p>
     <w:p>
-      <w:pPr>
-        <w:rPr>
-          <w:lang w:val="en-US"/>
-        </w:rPr>
-      </w:pPr>
-      <w:r>
-        <w:rPr>
-          <w:lang w:val="en-US"/>
-        </w:rPr>
+      <w:r>
         <w:t>-----------------------------------------------------------------------------------------------------------------------------------</w:t>
       </w:r>
     </w:p>
@@ -538,7 +535,6 @@
           <w:b/>
           <w:bCs/>
           <w:u w:val="single"/>
-          <w:lang w:val="en-US"/>
         </w:rPr>
       </w:pPr>
       <w:r>
@@ -841,35 +837,36 @@
       </w:pPr>
       <w:proofErr w:type="spellStart"/>
       <w:r>
-        <w:rPr>
-          <w:lang w:val="en-US"/>
-        </w:rPr>
         <w:t>Daghia</w:t>
       </w:r>
       <w:proofErr w:type="spellEnd"/>
       <w:r>
-        <w:rPr>
-          <w:lang w:val="en-US"/>
-        </w:rPr>
-        <w:t xml:space="preserve"> – Scrum Master</w:t>
-      </w:r>
-      <w:r>
-        <w:rPr>
-          <w:lang w:val="en-US"/>
-        </w:rPr>
-        <w:t>/Develop</w:t>
-      </w:r>
-      <w:r>
-        <w:rPr>
-          <w:lang w:val="en-US"/>
-        </w:rPr>
-        <w:t>.</w:t>
-      </w:r>
-      <w:r>
-        <w:rPr>
-          <w:lang w:val="en-US"/>
-        </w:rPr>
-        <w:t xml:space="preserve"> Team</w:t>
+        <w:t xml:space="preserve"> – </w:t>
+      </w:r>
+      <w:proofErr w:type="spellStart"/>
+      <w:r>
+        <w:t>Scrum</w:t>
+      </w:r>
+      <w:proofErr w:type="spellEnd"/>
+      <w:r>
+        <w:t xml:space="preserve"> Master</w:t>
+      </w:r>
+      <w:r>
+        <w:t>/</w:t>
+      </w:r>
+      <w:proofErr w:type="spellStart"/>
+      <w:r>
+        <w:t>Develop</w:t>
+      </w:r>
+      <w:proofErr w:type="spellEnd"/>
+      <w:r>
+        <w:t xml:space="preserve">. </w:t>
+      </w:r>
+      <w:r>
+        <w:rPr>
+          <w:lang w:val="en-US"/>
+        </w:rPr>
+        <w:t>Team</w:t>
       </w:r>
       <w:r>
         <w:rPr>
@@ -1211,6 +1208,7 @@
         <w:rPr>
           <w:u w:val="single"/>
         </w:rPr>
+        <w:lastRenderedPageBreak/>
         <w:t>RUOLI:</w:t>
       </w:r>
     </w:p>
@@ -1222,36 +1220,36 @@
       </w:pPr>
       <w:proofErr w:type="spellStart"/>
       <w:r>
-        <w:rPr>
-          <w:lang w:val="en-US"/>
-        </w:rPr>
-        <w:lastRenderedPageBreak/>
         <w:t>Daghia</w:t>
       </w:r>
       <w:proofErr w:type="spellEnd"/>
       <w:r>
-        <w:rPr>
-          <w:lang w:val="en-US"/>
-        </w:rPr>
-        <w:t xml:space="preserve"> – Scrum Master</w:t>
-      </w:r>
-      <w:r>
-        <w:rPr>
-          <w:lang w:val="en-US"/>
-        </w:rPr>
-        <w:t>/Develop</w:t>
-      </w:r>
-      <w:r>
-        <w:rPr>
-          <w:lang w:val="en-US"/>
-        </w:rPr>
-        <w:t>.</w:t>
-      </w:r>
-      <w:r>
-        <w:rPr>
-          <w:lang w:val="en-US"/>
-        </w:rPr>
-        <w:t xml:space="preserve"> Team</w:t>
+        <w:t xml:space="preserve"> – </w:t>
+      </w:r>
+      <w:proofErr w:type="spellStart"/>
+      <w:r>
+        <w:t>Scrum</w:t>
+      </w:r>
+      <w:proofErr w:type="spellEnd"/>
+      <w:r>
+        <w:t xml:space="preserve"> Master</w:t>
+      </w:r>
+      <w:r>
+        <w:t>/</w:t>
+      </w:r>
+      <w:proofErr w:type="spellStart"/>
+      <w:r>
+        <w:t>Develop</w:t>
+      </w:r>
+      <w:proofErr w:type="spellEnd"/>
+      <w:r>
+        <w:t xml:space="preserve">. </w:t>
+      </w:r>
+      <w:r>
+        <w:rPr>
+          <w:lang w:val="en-US"/>
+        </w:rPr>
+        <w:t>Team</w:t>
       </w:r>
       <w:r>
         <w:rPr>
@@ -1593,35 +1591,36 @@
       </w:pPr>
       <w:proofErr w:type="spellStart"/>
       <w:r>
-        <w:rPr>
-          <w:lang w:val="en-US"/>
-        </w:rPr>
         <w:t>Daghia</w:t>
       </w:r>
       <w:proofErr w:type="spellEnd"/>
       <w:r>
-        <w:rPr>
-          <w:lang w:val="en-US"/>
-        </w:rPr>
-        <w:t xml:space="preserve"> – Scrum Master</w:t>
-      </w:r>
-      <w:r>
-        <w:rPr>
-          <w:lang w:val="en-US"/>
-        </w:rPr>
-        <w:t>/Develop</w:t>
-      </w:r>
-      <w:r>
-        <w:rPr>
-          <w:lang w:val="en-US"/>
-        </w:rPr>
-        <w:t>.</w:t>
-      </w:r>
-      <w:r>
-        <w:rPr>
-          <w:lang w:val="en-US"/>
-        </w:rPr>
-        <w:t xml:space="preserve"> Team</w:t>
+        <w:t xml:space="preserve"> – </w:t>
+      </w:r>
+      <w:proofErr w:type="spellStart"/>
+      <w:r>
+        <w:t>Scrum</w:t>
+      </w:r>
+      <w:proofErr w:type="spellEnd"/>
+      <w:r>
+        <w:t xml:space="preserve"> Master</w:t>
+      </w:r>
+      <w:r>
+        <w:t>/</w:t>
+      </w:r>
+      <w:proofErr w:type="spellStart"/>
+      <w:r>
+        <w:t>Develop</w:t>
+      </w:r>
+      <w:proofErr w:type="spellEnd"/>
+      <w:r>
+        <w:t xml:space="preserve">. </w:t>
+      </w:r>
+      <w:r>
+        <w:rPr>
+          <w:lang w:val="en-US"/>
+        </w:rPr>
+        <w:t>Team</w:t>
       </w:r>
       <w:r>
         <w:rPr>
@@ -1876,10 +1875,7 @@
           </w:tcPr>
           <w:p>
             <w:r>
-              <w:t xml:space="preserve">Pagine </w:t>
-            </w:r>
-            <w:r>
-              <w:t>grafiche per Studente</w:t>
+              <w:t>Pagine grafiche per Studente</w:t>
             </w:r>
           </w:p>
         </w:tc>
@@ -2082,10 +2078,7 @@
         <w:t xml:space="preserve"> (</w:t>
       </w:r>
       <w:r>
-        <w:t>login</w:t>
-      </w:r>
-      <w:r>
-        <w:t xml:space="preserve">, </w:t>
+        <w:t xml:space="preserve">login, </w:t>
       </w:r>
       <w:r>
         <w:t>dati personali, elenco corsi</w:t>
@@ -2391,6 +2384,7 @@
     </w:p>
     <w:p>
       <w:r>
+        <w:lastRenderedPageBreak/>
         <w:t>-----------------------------------------------------------------------------------------------------------------------------------</w:t>
       </w:r>
     </w:p>
@@ -2406,7 +2400,6 @@
           <w:b/>
           <w:bCs/>
         </w:rPr>
-        <w:lastRenderedPageBreak/>
         <w:t>20</w:t>
       </w:r>
       <w:r>
@@ -2426,6 +2419,32 @@
       </w:r>
       <w:r>
         <w:t xml:space="preserve"> </w:t>
+      </w:r>
+      <w:r>
+        <w:t xml:space="preserve">Pagine grafiche per Docente. </w:t>
+      </w:r>
+      <w:r>
+        <w:t xml:space="preserve">Implementate alcune funzioni </w:t>
+      </w:r>
+      <w:r>
+        <w:t>Docente</w:t>
+      </w:r>
+      <w:r>
+        <w:t xml:space="preserve"> tramite </w:t>
+      </w:r>
+      <w:proofErr w:type="spellStart"/>
+      <w:r>
+        <w:t>mapDB</w:t>
+      </w:r>
+      <w:proofErr w:type="spellEnd"/>
+      <w:r>
+        <w:t xml:space="preserve"> (</w:t>
+      </w:r>
+      <w:r>
+        <w:t>area personale, crea-modifica-cancella corso</w:t>
+      </w:r>
+      <w:r>
+        <w:t>).</w:t>
       </w:r>
     </w:p>
     <w:p>

</xml_diff>

<commit_message>
PROGETTO E DOCUMENTAZIONE FINALE
</commit_message>
<xml_diff>
--- a/Documentazione/Diario del progetto.docx
+++ b/Documentazione/Diario del progetto.docx
@@ -689,15 +689,32 @@
         </w:rPr>
         <w:t xml:space="preserve"> </w:t>
       </w:r>
-      <w:hyperlink r:id="rId11" w:history="1">
-        <w:r>
-          <w:rPr>
-            <w:rStyle w:val="Collegamentoipertestuale"/>
-            <w:lang w:val="en-US"/>
-          </w:rPr>
-          <w:t>https://github.com/MariannaGimigliano/Progetto_IngegneriaSW/commit/960ea87e523e19f5b297ea1138fb5c44e59fe851</w:t>
-        </w:r>
-      </w:hyperlink>
+      <w:r>
+        <w:fldChar w:fldCharType="begin"/>
+      </w:r>
+      <w:r>
+        <w:rPr>
+          <w:lang w:val="en-US"/>
+        </w:rPr>
+        <w:instrText xml:space="preserve"> HYPERLINK "https://github.com/MariannaGimigliano/Progetto_IngegneriaSW/commit/960ea87e523e19f5b297ea1138fb5c44e59fe851" </w:instrText>
+      </w:r>
+      <w:r>
+        <w:fldChar w:fldCharType="separate"/>
+      </w:r>
+      <w:r>
+        <w:rPr>
+          <w:rStyle w:val="Collegamentoipertestuale"/>
+          <w:lang w:val="en-US"/>
+        </w:rPr>
+        <w:t>https://github.com/MariannaGimigliano/Progetto_IngegneriaSW/commit/960ea87e523e19f5b297ea1138fb5c44e59fe851</w:t>
+      </w:r>
+      <w:r>
+        <w:rPr>
+          <w:rStyle w:val="Collegamentoipertestuale"/>
+          <w:lang w:val="en-US"/>
+        </w:rPr>
+        <w:fldChar w:fldCharType="end"/>
+      </w:r>
     </w:p>
     <w:p>
       <w:pPr>
@@ -789,7 +806,7 @@
                     <pic:cNvPicPr/>
                   </pic:nvPicPr>
                   <pic:blipFill>
-                    <a:blip r:embed="rId12" cstate="print">
+                    <a:blip r:embed="rId11" cstate="print">
                       <a:extLst>
                         <a:ext uri="{28A0092B-C50C-407E-A947-70E740481C1C}">
                           <a14:useLocalDpi xmlns:a14="http://schemas.microsoft.com/office/drawing/2010/main" val="0"/>
@@ -864,7 +881,7 @@
                     <pic:cNvPicPr/>
                   </pic:nvPicPr>
                   <pic:blipFill>
-                    <a:blip r:embed="rId13" cstate="print">
+                    <a:blip r:embed="rId12" cstate="print">
                       <a:extLst>
                         <a:ext uri="{28A0092B-C50C-407E-A947-70E740481C1C}">
                           <a14:useLocalDpi xmlns:a14="http://schemas.microsoft.com/office/drawing/2010/main" val="0"/>
@@ -1101,7 +1118,7 @@
                     <pic:cNvPicPr/>
                   </pic:nvPicPr>
                   <pic:blipFill>
-                    <a:blip r:embed="rId14" cstate="print">
+                    <a:blip r:embed="rId13" cstate="print">
                       <a:extLst>
                         <a:ext uri="{28A0092B-C50C-407E-A947-70E740481C1C}">
                           <a14:useLocalDpi xmlns:a14="http://schemas.microsoft.com/office/drawing/2010/main" val="0"/>
@@ -1176,7 +1193,7 @@
                     <pic:cNvPicPr/>
                   </pic:nvPicPr>
                   <pic:blipFill>
-                    <a:blip r:embed="rId15" cstate="print">
+                    <a:blip r:embed="rId14" cstate="print">
                       <a:extLst>
                         <a:ext uri="{28A0092B-C50C-407E-A947-70E740481C1C}">
                           <a14:useLocalDpi xmlns:a14="http://schemas.microsoft.com/office/drawing/2010/main" val="0"/>
@@ -1297,7 +1314,7 @@
       </w:r>
     </w:p>
     <w:p>
-      <w:hyperlink r:id="rId16" w:history="1">
+      <w:hyperlink r:id="rId15" w:history="1">
         <w:r>
           <w:rPr>
             <w:rStyle w:val="Collegamentoipertestuale"/>
@@ -1423,15 +1440,32 @@
         </w:rPr>
         <w:t xml:space="preserve"> </w:t>
       </w:r>
-      <w:hyperlink r:id="rId17" w:history="1">
-        <w:r>
-          <w:rPr>
-            <w:rStyle w:val="Collegamentoipertestuale"/>
-            <w:lang w:val="en-US"/>
-          </w:rPr>
-          <w:t>https://github.com/MariannaGimigliano/Progetto_IngegneriaSW/commit/9a2aae2e45bf93829d9a32b79e22da6c256a6563</w:t>
-        </w:r>
-      </w:hyperlink>
+      <w:r>
+        <w:fldChar w:fldCharType="begin"/>
+      </w:r>
+      <w:r>
+        <w:rPr>
+          <w:lang w:val="en-US"/>
+        </w:rPr>
+        <w:instrText xml:space="preserve"> HYPERLINK "https://github.com/MariannaGimigliano/Progetto_IngegneriaSW/commit/9a2aae2e45bf93829d9a32b79e22da6c256a6563" </w:instrText>
+      </w:r>
+      <w:r>
+        <w:fldChar w:fldCharType="separate"/>
+      </w:r>
+      <w:r>
+        <w:rPr>
+          <w:rStyle w:val="Collegamentoipertestuale"/>
+          <w:lang w:val="en-US"/>
+        </w:rPr>
+        <w:t>https://github.com/MariannaGimigliano/Progetto_IngegneriaSW/commit/9a2aae2e45bf93829d9a32b79e22da6c256a6563</w:t>
+      </w:r>
+      <w:r>
+        <w:rPr>
+          <w:rStyle w:val="Collegamentoipertestuale"/>
+          <w:lang w:val="en-US"/>
+        </w:rPr>
+        <w:fldChar w:fldCharType="end"/>
+      </w:r>
     </w:p>
     <w:p>
       <w:pPr>
@@ -1579,15 +1613,32 @@
         </w:rPr>
         <w:t xml:space="preserve"> </w:t>
       </w:r>
-      <w:hyperlink r:id="rId18" w:history="1">
-        <w:r>
-          <w:rPr>
-            <w:rStyle w:val="Collegamentoipertestuale"/>
-            <w:lang w:val="en-US"/>
-          </w:rPr>
-          <w:t>https://github.com/MariannaGimigliano/Progetto_IngegneriaSW/commit/7f2c324dbd2e53fd123b92e207631d11d5372d90</w:t>
-        </w:r>
-      </w:hyperlink>
+      <w:r>
+        <w:fldChar w:fldCharType="begin"/>
+      </w:r>
+      <w:r>
+        <w:rPr>
+          <w:lang w:val="en-US"/>
+        </w:rPr>
+        <w:instrText xml:space="preserve"> HYPERLINK "https://github.com/MariannaGimigliano/Progetto_IngegneriaSW/commit/7f2c324dbd2e53fd123b92e207631d11d5372d90" </w:instrText>
+      </w:r>
+      <w:r>
+        <w:fldChar w:fldCharType="separate"/>
+      </w:r>
+      <w:r>
+        <w:rPr>
+          <w:rStyle w:val="Collegamentoipertestuale"/>
+          <w:lang w:val="en-US"/>
+        </w:rPr>
+        <w:t>https://github.com/MariannaGimigliano/Progetto_IngegneriaSW/commit/7f2c324dbd2e53fd123b92e207631d11d5372d90</w:t>
+      </w:r>
+      <w:r>
+        <w:rPr>
+          <w:rStyle w:val="Collegamentoipertestuale"/>
+          <w:lang w:val="en-US"/>
+        </w:rPr>
+        <w:fldChar w:fldCharType="end"/>
+      </w:r>
     </w:p>
     <w:p>
       <w:pPr>
@@ -1667,7 +1718,7 @@
                     <pic:cNvPicPr/>
                   </pic:nvPicPr>
                   <pic:blipFill>
-                    <a:blip r:embed="rId19" cstate="print">
+                    <a:blip r:embed="rId16" cstate="print">
                       <a:extLst>
                         <a:ext uri="{28A0092B-C50C-407E-A947-70E740481C1C}">
                           <a14:useLocalDpi xmlns:a14="http://schemas.microsoft.com/office/drawing/2010/main" val="0"/>
@@ -1729,7 +1780,7 @@
                     <pic:cNvPicPr/>
                   </pic:nvPicPr>
                   <pic:blipFill>
-                    <a:blip r:embed="rId20" cstate="print">
+                    <a:blip r:embed="rId17" cstate="print">
                       <a:extLst>
                         <a:ext uri="{28A0092B-C50C-407E-A947-70E740481C1C}">
                           <a14:useLocalDpi xmlns:a14="http://schemas.microsoft.com/office/drawing/2010/main" val="0"/>
@@ -1886,7 +1937,7 @@
                     <pic:cNvPicPr/>
                   </pic:nvPicPr>
                   <pic:blipFill>
-                    <a:blip r:embed="rId21" cstate="print">
+                    <a:blip r:embed="rId18" cstate="print">
                       <a:extLst>
                         <a:ext uri="{28A0092B-C50C-407E-A947-70E740481C1C}">
                           <a14:useLocalDpi xmlns:a14="http://schemas.microsoft.com/office/drawing/2010/main" val="0"/>
@@ -1958,6 +2009,506 @@
                 <pic:pic xmlns:pic="http://schemas.openxmlformats.org/drawingml/2006/picture">
                   <pic:nvPicPr>
                     <pic:cNvPr id="18" name="Immagine 18"/>
+                    <pic:cNvPicPr/>
+                  </pic:nvPicPr>
+                  <pic:blipFill>
+                    <a:blip r:embed="rId19" cstate="print">
+                      <a:extLst>
+                        <a:ext uri="{28A0092B-C50C-407E-A947-70E740481C1C}">
+                          <a14:useLocalDpi xmlns:a14="http://schemas.microsoft.com/office/drawing/2010/main" val="0"/>
+                        </a:ext>
+                      </a:extLst>
+                    </a:blip>
+                    <a:stretch>
+                      <a:fillRect/>
+                    </a:stretch>
+                  </pic:blipFill>
+                  <pic:spPr>
+                    <a:xfrm>
+                      <a:off x="0" y="0"/>
+                      <a:ext cx="3600000" cy="2213372"/>
+                    </a:xfrm>
+                    <a:prstGeom prst="rect">
+                      <a:avLst/>
+                    </a:prstGeom>
+                  </pic:spPr>
+                </pic:pic>
+              </a:graphicData>
+            </a:graphic>
+          </wp:inline>
+        </w:drawing>
+      </w:r>
+    </w:p>
+    <w:p>
+      <w:pPr>
+        <w:rPr>
+          <w:b/>
+          <w:bCs/>
+        </w:rPr>
+      </w:pPr>
+    </w:p>
+    <w:p>
+      <w:pPr>
+        <w:rPr>
+          <w:b/>
+          <w:bCs/>
+        </w:rPr>
+      </w:pPr>
+      <w:r>
+        <w:rPr>
+          <w:b/>
+          <w:bCs/>
+        </w:rPr>
+        <w:t>20/08</w:t>
+      </w:r>
+    </w:p>
+    <w:p>
+      <w:r>
+        <w:rPr>
+          <w:u w:val="single"/>
+        </w:rPr>
+        <w:t>ATTIVITA’:</w:t>
+      </w:r>
+      <w:r>
+        <w:t xml:space="preserve"> </w:t>
+      </w:r>
+      <w:r>
+        <w:t xml:space="preserve">SPRINT PLANNING + </w:t>
+      </w:r>
+      <w:r>
+        <w:rPr>
+          <w:rFonts w:cstheme="minorHAnsi"/>
+          <w:lang w:eastAsia="it-IT"/>
+        </w:rPr>
+        <w:t>DAILY SCRUM</w:t>
+      </w:r>
+      <w:r>
+        <w:t xml:space="preserve"> </w:t>
+      </w:r>
+      <w:r>
+        <w:t xml:space="preserve">+ </w:t>
+      </w:r>
+      <w:r>
+        <w:t>Pagine grafiche per Docente. Implementate alcune funzioni Docente (area personale, crea-modifica-cancella corso).</w:t>
+      </w:r>
+    </w:p>
+    <w:p>
+      <w:pPr>
+        <w:rPr>
+          <w:lang w:val="en-US"/>
+        </w:rPr>
+      </w:pPr>
+      <w:r>
+        <w:rPr>
+          <w:u w:val="single"/>
+          <w:lang w:val="en-US"/>
+        </w:rPr>
+        <w:t>COMMIT:</w:t>
+      </w:r>
+      <w:r>
+        <w:rPr>
+          <w:lang w:val="en-US"/>
+        </w:rPr>
+        <w:t xml:space="preserve"> </w:t>
+      </w:r>
+    </w:p>
+    <w:p>
+      <w:pPr>
+        <w:rPr>
+          <w:lang w:val="en-US"/>
+        </w:rPr>
+      </w:pPr>
+      <w:r>
+        <w:fldChar w:fldCharType="begin"/>
+      </w:r>
+      <w:r>
+        <w:rPr>
+          <w:lang w:val="en-US"/>
+        </w:rPr>
+        <w:instrText xml:space="preserve"> HYPERLINK "https://github.com/MariannaGimigliano/Progetto_IngegneriaSW/commit/439c2ea25a2e848235b528544d2ae6c3fd893ba2" </w:instrText>
+      </w:r>
+      <w:r>
+        <w:fldChar w:fldCharType="separate"/>
+      </w:r>
+      <w:r>
+        <w:rPr>
+          <w:rStyle w:val="Collegamentoipertestuale"/>
+          <w:lang w:val="en-US"/>
+        </w:rPr>
+        <w:t>https://github.com/MariannaGimigliano/Progetto_IngegneriaSW/commit/439c2ea25a2e848235b528544d2ae6c3fd893ba2</w:t>
+      </w:r>
+      <w:r>
+        <w:rPr>
+          <w:rStyle w:val="Collegamentoipertestuale"/>
+          <w:lang w:val="en-US"/>
+        </w:rPr>
+        <w:fldChar w:fldCharType="end"/>
+      </w:r>
+    </w:p>
+    <w:p>
+      <w:pPr>
+        <w:rPr>
+          <w:u w:val="single"/>
+        </w:rPr>
+      </w:pPr>
+      <w:r>
+        <w:rPr>
+          <w:u w:val="single"/>
+        </w:rPr>
+        <w:t>RUOLI:</w:t>
+      </w:r>
+    </w:p>
+    <w:p>
+      <w:r>
+        <w:t xml:space="preserve">Daghia – Product Owner, Gimigliano – Scrum Master/Develop. </w:t>
+      </w:r>
+      <w:r>
+        <w:t>Team, Zauli – Develop. Team</w:t>
+      </w:r>
+    </w:p>
+    <w:p>
+      <w:r>
+        <w:t>-----------------------------------------------------------------------------------------------------------------------------------</w:t>
+      </w:r>
+    </w:p>
+    <w:p>
+      <w:pPr>
+        <w:rPr>
+          <w:b/>
+          <w:bCs/>
+        </w:rPr>
+      </w:pPr>
+    </w:p>
+    <w:p>
+      <w:pPr>
+        <w:rPr>
+          <w:b/>
+          <w:bCs/>
+        </w:rPr>
+      </w:pPr>
+      <w:r>
+        <w:rPr>
+          <w:b/>
+          <w:bCs/>
+        </w:rPr>
+        <w:t>22/08</w:t>
+      </w:r>
+    </w:p>
+    <w:p>
+      <w:r>
+        <w:rPr>
+          <w:u w:val="single"/>
+        </w:rPr>
+        <w:t>ATTIVITA’:</w:t>
+      </w:r>
+      <w:r>
+        <w:t xml:space="preserve"> </w:t>
+      </w:r>
+      <w:r>
+        <w:rPr>
+          <w:rFonts w:cstheme="minorHAnsi"/>
+          <w:lang w:eastAsia="it-IT"/>
+        </w:rPr>
+        <w:t>DAILY SCRUM</w:t>
+      </w:r>
+      <w:r>
+        <w:t xml:space="preserve"> </w:t>
+      </w:r>
+      <w:r>
+        <w:t xml:space="preserve">+ </w:t>
+      </w:r>
+      <w:r>
+        <w:t>Funzioni Studente COMPLETO (dati personali, elenco esami e iscrizione). Implementate alcune funzioni Docente (crea-modifica-cancella corso, crea-modifica-cancella esame, voti). Alcune pagine grafiche per Amministratore e Segreteria.</w:t>
+      </w:r>
+    </w:p>
+    <w:p>
+      <w:r>
+        <w:rPr>
+          <w:u w:val="single"/>
+        </w:rPr>
+        <w:lastRenderedPageBreak/>
+        <w:t>COMMIT:</w:t>
+      </w:r>
+      <w:r>
+        <w:t xml:space="preserve"> </w:t>
+      </w:r>
+      <w:hyperlink r:id="rId20" w:history="1">
+        <w:r>
+          <w:rPr>
+            <w:rStyle w:val="Collegamentoipertestuale"/>
+          </w:rPr>
+          <w:t>https://github.com/MariannaGimigliano/Progetto_IngegneriaSW/commit/60f2e3ca2161a78c17ffadf9d934bcd0b967ef21</w:t>
+        </w:r>
+      </w:hyperlink>
+    </w:p>
+    <w:p>
+      <w:pPr>
+        <w:rPr>
+          <w:u w:val="single"/>
+        </w:rPr>
+      </w:pPr>
+      <w:r>
+        <w:rPr>
+          <w:u w:val="single"/>
+        </w:rPr>
+        <w:t>RUOLI:</w:t>
+      </w:r>
+    </w:p>
+    <w:p>
+      <w:r>
+        <w:t>Daghia – Develop. Team, Gimigliano – Product Owner, Zauli – Scrum Master/Develop. Team</w:t>
+      </w:r>
+    </w:p>
+    <w:p>
+      <w:r>
+        <w:t>-----------------------------------------------------------------------------------------------------------------------------------</w:t>
+      </w:r>
+    </w:p>
+    <w:p>
+      <w:pPr>
+        <w:rPr>
+          <w:b/>
+          <w:bCs/>
+        </w:rPr>
+      </w:pPr>
+    </w:p>
+    <w:p>
+      <w:pPr>
+        <w:rPr>
+          <w:b/>
+          <w:bCs/>
+        </w:rPr>
+      </w:pPr>
+      <w:r>
+        <w:rPr>
+          <w:b/>
+          <w:bCs/>
+        </w:rPr>
+        <w:t>23/08</w:t>
+      </w:r>
+    </w:p>
+    <w:p>
+      <w:r>
+        <w:rPr>
+          <w:u w:val="single"/>
+        </w:rPr>
+        <w:t>ATTIVITA’:</w:t>
+      </w:r>
+      <w:r>
+        <w:t xml:space="preserve"> </w:t>
+      </w:r>
+      <w:r>
+        <w:rPr>
+          <w:rFonts w:cstheme="minorHAnsi"/>
+          <w:lang w:eastAsia="it-IT"/>
+        </w:rPr>
+        <w:t>DAILY SCRUM</w:t>
+      </w:r>
+      <w:r>
+        <w:t xml:space="preserve"> </w:t>
+      </w:r>
+      <w:r>
+        <w:t xml:space="preserve">+ </w:t>
+      </w:r>
+      <w:r>
+        <w:t>Completate pagine grafiche Amministratore. Funzioni Amministratore COMPLETO (</w:t>
+      </w:r>
+      <w:r>
+        <w:t>visualizzazione utenti, creazione e modifica account</w:t>
+      </w:r>
+      <w:r>
+        <w:t>)</w:t>
+      </w:r>
+      <w:r>
+        <w:t xml:space="preserve"> + </w:t>
+      </w:r>
+      <w:r>
+        <w:rPr>
+          <w:rFonts w:cstheme="minorHAnsi"/>
+          <w:lang w:eastAsia="it-IT"/>
+        </w:rPr>
+        <w:t>SPRINT REVIEW</w:t>
+      </w:r>
+      <w:r>
+        <w:rPr>
+          <w:rFonts w:cstheme="minorHAnsi"/>
+          <w:lang w:eastAsia="it-IT"/>
+        </w:rPr>
+        <w:t xml:space="preserve"> AND </w:t>
+      </w:r>
+      <w:r>
+        <w:rPr>
+          <w:rFonts w:cstheme="minorHAnsi"/>
+          <w:lang w:eastAsia="it-IT"/>
+        </w:rPr>
+        <w:t>RETROSPECTIVE</w:t>
+      </w:r>
+      <w:r>
+        <w:t>.</w:t>
+      </w:r>
+    </w:p>
+    <w:p>
+      <w:pPr>
+        <w:rPr>
+          <w:lang w:val="en-US"/>
+        </w:rPr>
+      </w:pPr>
+      <w:r>
+        <w:rPr>
+          <w:u w:val="single"/>
+          <w:lang w:val="en-US"/>
+        </w:rPr>
+        <w:t>COMMIT:</w:t>
+      </w:r>
+      <w:r>
+        <w:rPr>
+          <w:lang w:val="en-US"/>
+        </w:rPr>
+        <w:t xml:space="preserve"> </w:t>
+      </w:r>
+      <w:r>
+        <w:fldChar w:fldCharType="begin"/>
+      </w:r>
+      <w:r>
+        <w:rPr>
+          <w:lang w:val="en-US"/>
+        </w:rPr>
+        <w:instrText xml:space="preserve"> HYPERLINK "https://github.com/MariannaGimigliano/Progetto_IngegneriaSW/commit/5136572faeabec2d20278fc53b67f3a38e67bd12" </w:instrText>
+      </w:r>
+      <w:r>
+        <w:fldChar w:fldCharType="separate"/>
+      </w:r>
+      <w:r>
+        <w:rPr>
+          <w:rStyle w:val="Collegamentoipertestuale"/>
+          <w:lang w:val="en-US"/>
+        </w:rPr>
+        <w:t>https://github.com/MariannaGimigliano/Progetto_IngegneriaSW/commit/5136572faeabec2d20278fc53b67f3a38e67bd12</w:t>
+      </w:r>
+      <w:r>
+        <w:rPr>
+          <w:rStyle w:val="Collegamentoipertestuale"/>
+          <w:lang w:val="en-US"/>
+        </w:rPr>
+        <w:fldChar w:fldCharType="end"/>
+      </w:r>
+    </w:p>
+    <w:p>
+      <w:pPr>
+        <w:rPr>
+          <w:u w:val="single"/>
+        </w:rPr>
+      </w:pPr>
+      <w:r>
+        <w:rPr>
+          <w:u w:val="single"/>
+        </w:rPr>
+        <w:t>RUOLI:</w:t>
+      </w:r>
+    </w:p>
+    <w:p>
+      <w:r>
+        <w:t>Daghia – Develop. Team, Gimigliano – Product Owner, Zauli – Scrum Master/Develop. Team</w:t>
+      </w:r>
+    </w:p>
+    <w:p/>
+    <w:p>
+      <w:r>
+        <w:t xml:space="preserve">PRODUCT BACKLOG ALLA FINE DELLO SPRINT </w:t>
+      </w:r>
+      <w:r>
+        <w:t>3</w:t>
+      </w:r>
+      <w:r>
+        <w:t>:</w:t>
+      </w:r>
+    </w:p>
+    <w:p>
+      <w:pPr>
+        <w:rPr>
+          <w:b/>
+          <w:bCs/>
+        </w:rPr>
+      </w:pPr>
+      <w:r>
+        <w:rPr>
+          <w:b/>
+          <w:bCs/>
+          <w:noProof/>
+        </w:rPr>
+        <w:drawing>
+          <wp:inline distT="0" distB="0" distL="0" distR="0" wp14:anchorId="30AD586B" wp14:editId="22611ECF">
+            <wp:extent cx="3600000" cy="2399875"/>
+            <wp:effectExtent l="0" t="0" r="0" b="635"/>
+            <wp:docPr id="21" name="Immagine 21" descr="Immagine che contiene testo&#10;&#10;Descrizione generata automaticamente"/>
+            <wp:cNvGraphicFramePr>
+              <a:graphicFrameLocks xmlns:a="http://schemas.openxmlformats.org/drawingml/2006/main" noChangeAspect="1"/>
+            </wp:cNvGraphicFramePr>
+            <a:graphic xmlns:a="http://schemas.openxmlformats.org/drawingml/2006/main">
+              <a:graphicData uri="http://schemas.openxmlformats.org/drawingml/2006/picture">
+                <pic:pic xmlns:pic="http://schemas.openxmlformats.org/drawingml/2006/picture">
+                  <pic:nvPicPr>
+                    <pic:cNvPr id="21" name="Immagine 21" descr="Immagine che contiene testo&#10;&#10;Descrizione generata automaticamente"/>
+                    <pic:cNvPicPr/>
+                  </pic:nvPicPr>
+                  <pic:blipFill>
+                    <a:blip r:embed="rId21" cstate="print">
+                      <a:extLst>
+                        <a:ext uri="{28A0092B-C50C-407E-A947-70E740481C1C}">
+                          <a14:useLocalDpi xmlns:a14="http://schemas.microsoft.com/office/drawing/2010/main" val="0"/>
+                        </a:ext>
+                      </a:extLst>
+                    </a:blip>
+                    <a:stretch>
+                      <a:fillRect/>
+                    </a:stretch>
+                  </pic:blipFill>
+                  <pic:spPr>
+                    <a:xfrm>
+                      <a:off x="0" y="0"/>
+                      <a:ext cx="3600000" cy="2399875"/>
+                    </a:xfrm>
+                    <a:prstGeom prst="rect">
+                      <a:avLst/>
+                    </a:prstGeom>
+                  </pic:spPr>
+                </pic:pic>
+              </a:graphicData>
+            </a:graphic>
+          </wp:inline>
+        </w:drawing>
+      </w:r>
+    </w:p>
+    <w:p/>
+    <w:p>
+      <w:r>
+        <w:t xml:space="preserve">SPRINT BACKLOG ALLA FINE DELLO SPRINT </w:t>
+      </w:r>
+      <w:r>
+        <w:t>3</w:t>
+      </w:r>
+      <w:r>
+        <w:t>:</w:t>
+      </w:r>
+    </w:p>
+    <w:p>
+      <w:r>
+        <w:rPr>
+          <w:noProof/>
+        </w:rPr>
+        <w:drawing>
+          <wp:inline distT="0" distB="0" distL="0" distR="0" wp14:anchorId="3FE0AE9D" wp14:editId="36901D51">
+            <wp:extent cx="3600000" cy="2213372"/>
+            <wp:effectExtent l="0" t="0" r="0" b="0"/>
+            <wp:docPr id="20" name="Immagine 20"/>
+            <wp:cNvGraphicFramePr>
+              <a:graphicFrameLocks xmlns:a="http://schemas.openxmlformats.org/drawingml/2006/main" noChangeAspect="1"/>
+            </wp:cNvGraphicFramePr>
+            <a:graphic xmlns:a="http://schemas.openxmlformats.org/drawingml/2006/main">
+              <a:graphicData uri="http://schemas.openxmlformats.org/drawingml/2006/picture">
+                <pic:pic xmlns:pic="http://schemas.openxmlformats.org/drawingml/2006/picture">
+                  <pic:nvPicPr>
+                    <pic:cNvPr id="20" name="Immagine 20"/>
                     <pic:cNvPicPr/>
                   </pic:nvPicPr>
                   <pic:blipFill>
@@ -1988,118 +2539,17 @@
         </w:drawing>
       </w:r>
     </w:p>
-    <w:p>
-      <w:pPr>
-        <w:rPr>
-          <w:b/>
-          <w:bCs/>
-        </w:rPr>
-      </w:pPr>
-    </w:p>
-    <w:p>
-      <w:pPr>
-        <w:rPr>
-          <w:b/>
-          <w:bCs/>
-        </w:rPr>
-      </w:pPr>
-      <w:r>
-        <w:rPr>
-          <w:b/>
-          <w:bCs/>
-        </w:rPr>
-        <w:t>20/08</w:t>
-      </w:r>
-    </w:p>
-    <w:p>
-      <w:r>
-        <w:rPr>
-          <w:u w:val="single"/>
-        </w:rPr>
-        <w:t>ATTIVITA’:</w:t>
-      </w:r>
-      <w:r>
-        <w:t xml:space="preserve"> </w:t>
-      </w:r>
-      <w:r>
-        <w:t xml:space="preserve">SPRINT PLANNING + </w:t>
-      </w:r>
-      <w:r>
-        <w:rPr>
-          <w:rFonts w:cstheme="minorHAnsi"/>
-          <w:lang w:eastAsia="it-IT"/>
-        </w:rPr>
-        <w:t>DAILY SCRUM</w:t>
-      </w:r>
-      <w:r>
-        <w:t xml:space="preserve"> </w:t>
-      </w:r>
-      <w:r>
-        <w:t xml:space="preserve">+ </w:t>
-      </w:r>
-      <w:r>
-        <w:t>Pagine grafiche per Docente. Implementate alcune funzioni Docente (area personale, crea-modifica-cancella corso).</w:t>
-      </w:r>
-    </w:p>
-    <w:p>
-      <w:pPr>
-        <w:rPr>
-          <w:lang w:val="en-US"/>
-        </w:rPr>
-      </w:pPr>
-      <w:r>
-        <w:rPr>
-          <w:u w:val="single"/>
-          <w:lang w:val="en-US"/>
-        </w:rPr>
-        <w:t>COMMIT:</w:t>
-      </w:r>
-      <w:r>
-        <w:rPr>
-          <w:lang w:val="en-US"/>
-        </w:rPr>
-        <w:t xml:space="preserve"> </w:t>
-      </w:r>
-    </w:p>
-    <w:p>
-      <w:pPr>
-        <w:rPr>
-          <w:lang w:val="en-US"/>
-        </w:rPr>
-      </w:pPr>
-      <w:hyperlink r:id="rId23" w:history="1">
-        <w:r>
-          <w:rPr>
-            <w:rStyle w:val="Collegamentoipertestuale"/>
-            <w:lang w:val="en-US"/>
-          </w:rPr>
-          <w:t>https://github.com/MariannaGimigliano/Progetto_IngegneriaSW/commit/439c2ea25a2e848235b528544d2ae6c3fd893ba2</w:t>
-        </w:r>
-      </w:hyperlink>
-    </w:p>
-    <w:p>
-      <w:pPr>
-        <w:rPr>
-          <w:u w:val="single"/>
-        </w:rPr>
-      </w:pPr>
-      <w:r>
-        <w:rPr>
-          <w:u w:val="single"/>
-        </w:rPr>
-        <w:t>RUOLI:</w:t>
-      </w:r>
-    </w:p>
-    <w:p>
-      <w:r>
-        <w:t xml:space="preserve">Daghia – Product Owner, Gimigliano – Scrum Master/Develop. </w:t>
-      </w:r>
-      <w:r>
-        <w:t>Team, Zauli – Develop. Team</w:t>
-      </w:r>
-    </w:p>
-    <w:p>
-      <w:r>
+    <w:p/>
+    <w:p>
+      <w:pPr>
+        <w:rPr>
+          <w:lang w:val="en-US"/>
+        </w:rPr>
+      </w:pPr>
+      <w:r>
+        <w:rPr>
+          <w:lang w:val="en-US"/>
+        </w:rPr>
         <w:t>-----------------------------------------------------------------------------------------------------------------------------------</w:t>
       </w:r>
     </w:p>
@@ -2108,233 +2558,87 @@
         <w:rPr>
           <w:b/>
           <w:bCs/>
-        </w:rPr>
-      </w:pPr>
-    </w:p>
-    <w:p>
-      <w:pPr>
-        <w:rPr>
-          <w:b/>
-          <w:bCs/>
-        </w:rPr>
-      </w:pPr>
-      <w:r>
-        <w:rPr>
-          <w:b/>
-          <w:bCs/>
-        </w:rPr>
-        <w:t>22/08</w:t>
-      </w:r>
-    </w:p>
-    <w:p>
-      <w:r>
-        <w:rPr>
-          <w:u w:val="single"/>
-        </w:rPr>
-        <w:t>ATTIVITA’:</w:t>
-      </w:r>
-      <w:r>
-        <w:t xml:space="preserve"> </w:t>
-      </w:r>
-      <w:r>
-        <w:rPr>
-          <w:rFonts w:cstheme="minorHAnsi"/>
-          <w:lang w:eastAsia="it-IT"/>
-        </w:rPr>
-        <w:t>DAILY SCRUM</w:t>
-      </w:r>
-      <w:r>
-        <w:t xml:space="preserve"> </w:t>
-      </w:r>
-      <w:r>
-        <w:t xml:space="preserve">+ </w:t>
-      </w:r>
-      <w:r>
-        <w:t>Funzioni Studente COMPLETO (dati personali, elenco esami e iscrizione). Implementate alcune funzioni Docente (crea-modifica-cancella corso, crea-modifica-cancella esame, voti). Alcune pagine grafiche per Amministratore e Segreteria.</w:t>
-      </w:r>
-    </w:p>
-    <w:p>
-      <w:r>
-        <w:rPr>
-          <w:u w:val="single"/>
+          <w:lang w:val="en-US"/>
+        </w:rPr>
+      </w:pPr>
+    </w:p>
+    <w:p>
+      <w:pPr>
+        <w:jc w:val="center"/>
+        <w:rPr>
+          <w:b/>
+          <w:bCs/>
+          <w:lang w:val="en-US"/>
+        </w:rPr>
+      </w:pPr>
+      <w:r>
+        <w:rPr>
+          <w:b/>
+          <w:bCs/>
+          <w:lang w:val="en-US"/>
         </w:rPr>
         <w:lastRenderedPageBreak/>
-        <w:t>COMMIT:</w:t>
-      </w:r>
-      <w:r>
-        <w:t xml:space="preserve"> </w:t>
-      </w:r>
-      <w:hyperlink r:id="rId24" w:history="1">
-        <w:r>
-          <w:rPr>
-            <w:rStyle w:val="Collegamentoipertestuale"/>
-          </w:rPr>
-          <w:t>https://github.com/MariannaGimigliano/Progetto_IngegneriaSW/commit/60f2e3ca2161a78c17ffadf9d934bcd0b967ef21</w:t>
-        </w:r>
-      </w:hyperlink>
-    </w:p>
-    <w:p>
-      <w:pPr>
-        <w:rPr>
-          <w:u w:val="single"/>
-        </w:rPr>
-      </w:pPr>
-      <w:r>
-        <w:rPr>
-          <w:u w:val="single"/>
-        </w:rPr>
-        <w:t>RUOLI:</w:t>
-      </w:r>
-    </w:p>
-    <w:p>
-      <w:r>
-        <w:t>Daghia – Develop. Team, Gimigliano – Product Owner, Zauli – Scrum Master/Develop. Team</w:t>
-      </w:r>
-    </w:p>
-    <w:p>
-      <w:r>
-        <w:t>-----------------------------------------------------------------------------------------------------------------------------------</w:t>
-      </w:r>
-    </w:p>
-    <w:p>
-      <w:pPr>
-        <w:rPr>
-          <w:b/>
-          <w:bCs/>
-        </w:rPr>
-      </w:pPr>
-    </w:p>
-    <w:p>
-      <w:pPr>
-        <w:rPr>
-          <w:b/>
-          <w:bCs/>
-        </w:rPr>
-      </w:pPr>
-      <w:r>
-        <w:rPr>
-          <w:b/>
-          <w:bCs/>
-        </w:rPr>
-        <w:t>23/08</w:t>
-      </w:r>
-    </w:p>
-    <w:p>
-      <w:r>
-        <w:rPr>
-          <w:u w:val="single"/>
-        </w:rPr>
-        <w:t>ATTIVITA’:</w:t>
-      </w:r>
-      <w:r>
-        <w:t xml:space="preserve"> </w:t>
-      </w:r>
-      <w:r>
-        <w:rPr>
-          <w:rFonts w:cstheme="minorHAnsi"/>
-          <w:lang w:eastAsia="it-IT"/>
-        </w:rPr>
-        <w:t>DAILY SCRUM</w:t>
-      </w:r>
-      <w:r>
-        <w:t xml:space="preserve"> </w:t>
-      </w:r>
-      <w:r>
-        <w:t xml:space="preserve">+ </w:t>
-      </w:r>
-      <w:r>
-        <w:t>Completate pagine grafiche Amministratore. Funzioni Amministratore COMPLETO (</w:t>
-      </w:r>
-      <w:r>
-        <w:t>visualizzazione utenti, creazione e modifica account</w:t>
-      </w:r>
-      <w:r>
-        <w:t>)</w:t>
-      </w:r>
-      <w:r>
-        <w:t xml:space="preserve"> + </w:t>
-      </w:r>
-      <w:r>
-        <w:rPr>
-          <w:rFonts w:cstheme="minorHAnsi"/>
-          <w:lang w:eastAsia="it-IT"/>
-        </w:rPr>
-        <w:t>SPRINT REVIEW</w:t>
-      </w:r>
-      <w:r>
-        <w:rPr>
-          <w:rFonts w:cstheme="minorHAnsi"/>
-          <w:lang w:eastAsia="it-IT"/>
-        </w:rPr>
-        <w:t xml:space="preserve"> AND </w:t>
-      </w:r>
-      <w:r>
-        <w:rPr>
-          <w:rFonts w:cstheme="minorHAnsi"/>
-          <w:lang w:eastAsia="it-IT"/>
-        </w:rPr>
-        <w:t>RETROSPECTIVE</w:t>
-      </w:r>
-      <w:r>
-        <w:t>.</w:t>
-      </w:r>
-    </w:p>
-    <w:p>
-      <w:pPr>
-        <w:rPr>
-          <w:lang w:val="en-US"/>
-        </w:rPr>
-      </w:pPr>
-      <w:r>
-        <w:rPr>
-          <w:u w:val="single"/>
-          <w:lang w:val="en-US"/>
-        </w:rPr>
-        <w:t>COMMIT:</w:t>
-      </w:r>
-      <w:r>
-        <w:rPr>
-          <w:lang w:val="en-US"/>
-        </w:rPr>
-        <w:t xml:space="preserve"> </w:t>
-      </w:r>
-      <w:hyperlink r:id="rId25" w:history="1">
-        <w:r>
-          <w:rPr>
-            <w:rStyle w:val="Collegamentoipertestuale"/>
-            <w:lang w:val="en-US"/>
-          </w:rPr>
-          <w:t>https://github.com/MariannaGimigliano/Progetto_IngegneriaSW/commit/5136572faeabec2d20278fc53b67f3a38e67bd12</w:t>
-        </w:r>
-      </w:hyperlink>
-    </w:p>
-    <w:p>
-      <w:pPr>
-        <w:rPr>
-          <w:u w:val="single"/>
-        </w:rPr>
-      </w:pPr>
-      <w:r>
-        <w:rPr>
-          <w:u w:val="single"/>
-        </w:rPr>
-        <w:t>RUOLI:</w:t>
-      </w:r>
-    </w:p>
-    <w:p>
-      <w:r>
-        <w:t>Daghia – Develop. Team, Gimigliano – Product Owner, Zauli – Scrum Master/Develop. Team</w:t>
-      </w:r>
-    </w:p>
-    <w:p/>
-    <w:p>
-      <w:r>
-        <w:t xml:space="preserve">PRODUCT BACKLOG ALLA FINE DELLO SPRINT </w:t>
-      </w:r>
-      <w:r>
-        <w:t>3</w:t>
-      </w:r>
-      <w:r>
+        <w:t xml:space="preserve">SPRINT </w:t>
+      </w:r>
+      <w:r>
+        <w:rPr>
+          <w:b/>
+          <w:bCs/>
+          <w:lang w:val="en-US"/>
+        </w:rPr>
+        <w:t>4</w:t>
+      </w:r>
+    </w:p>
+    <w:p>
+      <w:pPr>
+        <w:jc w:val="center"/>
+        <w:rPr>
+          <w:b/>
+          <w:bCs/>
+          <w:lang w:val="en-US"/>
+        </w:rPr>
+      </w:pPr>
+      <w:r>
+        <w:rPr>
+          <w:b/>
+          <w:bCs/>
+          <w:lang w:val="en-US"/>
+        </w:rPr>
+        <w:t>25 ago – 28 ago</w:t>
+      </w:r>
+    </w:p>
+    <w:p>
+      <w:pPr>
+        <w:jc w:val="center"/>
+        <w:rPr>
+          <w:b/>
+          <w:bCs/>
+          <w:lang w:val="en-US"/>
+        </w:rPr>
+      </w:pPr>
+    </w:p>
+    <w:p>
+      <w:pPr>
+        <w:rPr>
+          <w:lang w:val="en-US"/>
+        </w:rPr>
+      </w:pPr>
+      <w:r>
+        <w:rPr>
+          <w:lang w:val="en-US"/>
+        </w:rPr>
+        <w:t xml:space="preserve">PRODUCT BACKLOG ALL’INIZIO DELLO SPRINT </w:t>
+      </w:r>
+      <w:r>
+        <w:rPr>
+          <w:lang w:val="en-US"/>
+        </w:rPr>
+        <w:t>4</w:t>
+      </w:r>
+      <w:r>
+        <w:rPr>
+          <w:lang w:val="en-US"/>
+        </w:rPr>
         <w:t>:</w:t>
       </w:r>
     </w:p>
@@ -2352,10 +2656,10 @@
           <w:noProof/>
         </w:rPr>
         <w:drawing>
-          <wp:inline distT="0" distB="0" distL="0" distR="0" wp14:anchorId="30AD586B" wp14:editId="22611ECF">
+          <wp:inline distT="0" distB="0" distL="0" distR="0" wp14:anchorId="3FCE8790" wp14:editId="3B4135A1">
             <wp:extent cx="3600000" cy="2399875"/>
             <wp:effectExtent l="0" t="0" r="0" b="635"/>
-            <wp:docPr id="21" name="Immagine 21" descr="Immagine che contiene testo&#10;&#10;Descrizione generata automaticamente"/>
+            <wp:docPr id="24" name="Immagine 24" descr="Immagine che contiene testo&#10;&#10;Descrizione generata automaticamente"/>
             <wp:cNvGraphicFramePr>
               <a:graphicFrameLocks xmlns:a="http://schemas.openxmlformats.org/drawingml/2006/main" noChangeAspect="1"/>
             </wp:cNvGraphicFramePr>
@@ -2363,11 +2667,11 @@
               <a:graphicData uri="http://schemas.openxmlformats.org/drawingml/2006/picture">
                 <pic:pic xmlns:pic="http://schemas.openxmlformats.org/drawingml/2006/picture">
                   <pic:nvPicPr>
-                    <pic:cNvPr id="21" name="Immagine 21" descr="Immagine che contiene testo&#10;&#10;Descrizione generata automaticamente"/>
+                    <pic:cNvPr id="24" name="Immagine 24" descr="Immagine che contiene testo&#10;&#10;Descrizione generata automaticamente"/>
                     <pic:cNvPicPr/>
                   </pic:nvPicPr>
                   <pic:blipFill>
-                    <a:blip r:embed="rId26" cstate="print">
+                    <a:blip r:embed="rId23" cstate="print">
                       <a:extLst>
                         <a:ext uri="{28A0092B-C50C-407E-A947-70E740481C1C}">
                           <a14:useLocalDpi xmlns:a14="http://schemas.microsoft.com/office/drawing/2010/main" val="0"/>
@@ -2394,225 +2698,6 @@
         </w:drawing>
       </w:r>
     </w:p>
-    <w:p/>
-    <w:p>
-      <w:r>
-        <w:t xml:space="preserve">SPRINT BACKLOG ALLA FINE DELLO SPRINT </w:t>
-      </w:r>
-      <w:r>
-        <w:t>3</w:t>
-      </w:r>
-      <w:r>
-        <w:t>:</w:t>
-      </w:r>
-    </w:p>
-    <w:p>
-      <w:r>
-        <w:rPr>
-          <w:noProof/>
-        </w:rPr>
-        <w:drawing>
-          <wp:inline distT="0" distB="0" distL="0" distR="0" wp14:anchorId="3FE0AE9D" wp14:editId="36901D51">
-            <wp:extent cx="3600000" cy="2213372"/>
-            <wp:effectExtent l="0" t="0" r="0" b="0"/>
-            <wp:docPr id="20" name="Immagine 20"/>
-            <wp:cNvGraphicFramePr>
-              <a:graphicFrameLocks xmlns:a="http://schemas.openxmlformats.org/drawingml/2006/main" noChangeAspect="1"/>
-            </wp:cNvGraphicFramePr>
-            <a:graphic xmlns:a="http://schemas.openxmlformats.org/drawingml/2006/main">
-              <a:graphicData uri="http://schemas.openxmlformats.org/drawingml/2006/picture">
-                <pic:pic xmlns:pic="http://schemas.openxmlformats.org/drawingml/2006/picture">
-                  <pic:nvPicPr>
-                    <pic:cNvPr id="20" name="Immagine 20"/>
-                    <pic:cNvPicPr/>
-                  </pic:nvPicPr>
-                  <pic:blipFill>
-                    <a:blip r:embed="rId27" cstate="print">
-                      <a:extLst>
-                        <a:ext uri="{28A0092B-C50C-407E-A947-70E740481C1C}">
-                          <a14:useLocalDpi xmlns:a14="http://schemas.microsoft.com/office/drawing/2010/main" val="0"/>
-                        </a:ext>
-                      </a:extLst>
-                    </a:blip>
-                    <a:stretch>
-                      <a:fillRect/>
-                    </a:stretch>
-                  </pic:blipFill>
-                  <pic:spPr>
-                    <a:xfrm>
-                      <a:off x="0" y="0"/>
-                      <a:ext cx="3600000" cy="2213372"/>
-                    </a:xfrm>
-                    <a:prstGeom prst="rect">
-                      <a:avLst/>
-                    </a:prstGeom>
-                  </pic:spPr>
-                </pic:pic>
-              </a:graphicData>
-            </a:graphic>
-          </wp:inline>
-        </w:drawing>
-      </w:r>
-    </w:p>
-    <w:p/>
-    <w:p>
-      <w:pPr>
-        <w:rPr>
-          <w:lang w:val="en-US"/>
-        </w:rPr>
-      </w:pPr>
-      <w:r>
-        <w:rPr>
-          <w:lang w:val="en-US"/>
-        </w:rPr>
-        <w:t>-----------------------------------------------------------------------------------------------------------------------------------</w:t>
-      </w:r>
-    </w:p>
-    <w:p>
-      <w:pPr>
-        <w:rPr>
-          <w:b/>
-          <w:bCs/>
-          <w:lang w:val="en-US"/>
-        </w:rPr>
-      </w:pPr>
-    </w:p>
-    <w:p>
-      <w:pPr>
-        <w:jc w:val="center"/>
-        <w:rPr>
-          <w:b/>
-          <w:bCs/>
-          <w:lang w:val="en-US"/>
-        </w:rPr>
-      </w:pPr>
-      <w:r>
-        <w:rPr>
-          <w:b/>
-          <w:bCs/>
-          <w:lang w:val="en-US"/>
-        </w:rPr>
-        <w:lastRenderedPageBreak/>
-        <w:t xml:space="preserve">SPRINT </w:t>
-      </w:r>
-      <w:r>
-        <w:rPr>
-          <w:b/>
-          <w:bCs/>
-          <w:lang w:val="en-US"/>
-        </w:rPr>
-        <w:t>4</w:t>
-      </w:r>
-    </w:p>
-    <w:p>
-      <w:pPr>
-        <w:jc w:val="center"/>
-        <w:rPr>
-          <w:b/>
-          <w:bCs/>
-          <w:lang w:val="en-US"/>
-        </w:rPr>
-      </w:pPr>
-      <w:r>
-        <w:rPr>
-          <w:b/>
-          <w:bCs/>
-          <w:lang w:val="en-US"/>
-        </w:rPr>
-        <w:t>25 ago – 28 ago</w:t>
-      </w:r>
-    </w:p>
-    <w:p>
-      <w:pPr>
-        <w:jc w:val="center"/>
-        <w:rPr>
-          <w:b/>
-          <w:bCs/>
-          <w:lang w:val="en-US"/>
-        </w:rPr>
-      </w:pPr>
-    </w:p>
-    <w:p>
-      <w:pPr>
-        <w:rPr>
-          <w:lang w:val="en-US"/>
-        </w:rPr>
-      </w:pPr>
-      <w:r>
-        <w:rPr>
-          <w:lang w:val="en-US"/>
-        </w:rPr>
-        <w:t xml:space="preserve">PRODUCT BACKLOG ALL’INIZIO DELLO SPRINT </w:t>
-      </w:r>
-      <w:r>
-        <w:rPr>
-          <w:lang w:val="en-US"/>
-        </w:rPr>
-        <w:t>4</w:t>
-      </w:r>
-      <w:r>
-        <w:rPr>
-          <w:lang w:val="en-US"/>
-        </w:rPr>
-        <w:t>:</w:t>
-      </w:r>
-    </w:p>
-    <w:p>
-      <w:pPr>
-        <w:rPr>
-          <w:b/>
-          <w:bCs/>
-        </w:rPr>
-      </w:pPr>
-      <w:r>
-        <w:rPr>
-          <w:b/>
-          <w:bCs/>
-          <w:noProof/>
-        </w:rPr>
-        <w:drawing>
-          <wp:inline distT="0" distB="0" distL="0" distR="0" wp14:anchorId="3FCE8790" wp14:editId="3B4135A1">
-            <wp:extent cx="3600000" cy="2399875"/>
-            <wp:effectExtent l="0" t="0" r="0" b="635"/>
-            <wp:docPr id="24" name="Immagine 24" descr="Immagine che contiene testo&#10;&#10;Descrizione generata automaticamente"/>
-            <wp:cNvGraphicFramePr>
-              <a:graphicFrameLocks xmlns:a="http://schemas.openxmlformats.org/drawingml/2006/main" noChangeAspect="1"/>
-            </wp:cNvGraphicFramePr>
-            <a:graphic xmlns:a="http://schemas.openxmlformats.org/drawingml/2006/main">
-              <a:graphicData uri="http://schemas.openxmlformats.org/drawingml/2006/picture">
-                <pic:pic xmlns:pic="http://schemas.openxmlformats.org/drawingml/2006/picture">
-                  <pic:nvPicPr>
-                    <pic:cNvPr id="24" name="Immagine 24" descr="Immagine che contiene testo&#10;&#10;Descrizione generata automaticamente"/>
-                    <pic:cNvPicPr/>
-                  </pic:nvPicPr>
-                  <pic:blipFill>
-                    <a:blip r:embed="rId28" cstate="print">
-                      <a:extLst>
-                        <a:ext uri="{28A0092B-C50C-407E-A947-70E740481C1C}">
-                          <a14:useLocalDpi xmlns:a14="http://schemas.microsoft.com/office/drawing/2010/main" val="0"/>
-                        </a:ext>
-                      </a:extLst>
-                    </a:blip>
-                    <a:stretch>
-                      <a:fillRect/>
-                    </a:stretch>
-                  </pic:blipFill>
-                  <pic:spPr>
-                    <a:xfrm>
-                      <a:off x="0" y="0"/>
-                      <a:ext cx="3600000" cy="2399875"/>
-                    </a:xfrm>
-                    <a:prstGeom prst="rect">
-                      <a:avLst/>
-                    </a:prstGeom>
-                  </pic:spPr>
-                </pic:pic>
-              </a:graphicData>
-            </a:graphic>
-          </wp:inline>
-        </w:drawing>
-      </w:r>
-    </w:p>
     <w:p>
       <w:pPr>
         <w:rPr>
@@ -2655,7 +2740,7 @@
                     <pic:cNvPicPr/>
                   </pic:nvPicPr>
                   <pic:blipFill>
-                    <a:blip r:embed="rId29" cstate="print">
+                    <a:blip r:embed="rId24" cstate="print">
                       <a:extLst>
                         <a:ext uri="{28A0092B-C50C-407E-A947-70E740481C1C}">
                           <a14:useLocalDpi xmlns:a14="http://schemas.microsoft.com/office/drawing/2010/main" val="0"/>
@@ -2758,7 +2843,7 @@
       </w:r>
     </w:p>
     <w:p>
-      <w:hyperlink r:id="rId30" w:history="1">
+      <w:hyperlink r:id="rId25" w:history="1">
         <w:r>
           <w:rPr>
             <w:rStyle w:val="Collegamentoipertestuale"/>
@@ -2862,15 +2947,32 @@
         </w:rPr>
         <w:t xml:space="preserve"> </w:t>
       </w:r>
-      <w:hyperlink r:id="rId31" w:history="1">
-        <w:r>
-          <w:rPr>
-            <w:rStyle w:val="Collegamentoipertestuale"/>
-            <w:lang w:val="en-US"/>
-          </w:rPr>
-          <w:t>https://github.com/MariannaGimigliano/Progetto_IngegneriaSW/commit/934febc46238960f038cca2963a919e541eddbcc</w:t>
-        </w:r>
-      </w:hyperlink>
+      <w:r>
+        <w:fldChar w:fldCharType="begin"/>
+      </w:r>
+      <w:r>
+        <w:rPr>
+          <w:lang w:val="en-US"/>
+        </w:rPr>
+        <w:instrText xml:space="preserve"> HYPERLINK "https://github.com/MariannaGimigliano/Progetto_IngegneriaSW/commit/934febc46238960f038cca2963a919e541eddbcc" </w:instrText>
+      </w:r>
+      <w:r>
+        <w:fldChar w:fldCharType="separate"/>
+      </w:r>
+      <w:r>
+        <w:rPr>
+          <w:rStyle w:val="Collegamentoipertestuale"/>
+          <w:lang w:val="en-US"/>
+        </w:rPr>
+        <w:t>https://github.com/MariannaGimigliano/Progetto_IngegneriaSW/commit/934febc46238960f038cca2963a919e541eddbcc</w:t>
+      </w:r>
+      <w:r>
+        <w:rPr>
+          <w:rStyle w:val="Collegamentoipertestuale"/>
+          <w:lang w:val="en-US"/>
+        </w:rPr>
+        <w:fldChar w:fldCharType="end"/>
+      </w:r>
     </w:p>
     <w:p>
       <w:pPr>
@@ -3041,7 +3143,7 @@
         </w:rPr>
         <w:t xml:space="preserve"> </w:t>
       </w:r>
-      <w:hyperlink r:id="rId32" w:history="1">
+      <w:hyperlink r:id="rId26" w:history="1">
         <w:r>
           <w:rPr>
             <w:rStyle w:val="Collegamentoipertestuale"/>
@@ -3157,7 +3259,7 @@
                     <pic:cNvPicPr/>
                   </pic:nvPicPr>
                   <pic:blipFill>
-                    <a:blip r:embed="rId33" cstate="print">
+                    <a:blip r:embed="rId27" cstate="print">
                       <a:extLst>
                         <a:ext uri="{28A0092B-C50C-407E-A947-70E740481C1C}">
                           <a14:useLocalDpi xmlns:a14="http://schemas.microsoft.com/office/drawing/2010/main" val="0"/>
@@ -3211,7 +3313,7 @@
                     <pic:cNvPicPr/>
                   </pic:nvPicPr>
                   <pic:blipFill>
-                    <a:blip r:embed="rId34" cstate="print">
+                    <a:blip r:embed="rId28" cstate="print">
                       <a:extLst>
                         <a:ext uri="{28A0092B-C50C-407E-A947-70E740481C1C}">
                           <a14:useLocalDpi xmlns:a14="http://schemas.microsoft.com/office/drawing/2010/main" val="0"/>
@@ -3252,46 +3354,6 @@
     </w:p>
     <w:p/>
     <w:p/>
-    <w:p>
-      <w:r>
-        <w:t>LINK ALLA PAGINA TRELLO</w:t>
-      </w:r>
-      <w:r>
-        <w:t xml:space="preserve"> PER VISUALIZZARE IL PRODUCT BACKLOG COMPLETO</w:t>
-      </w:r>
-      <w:r>
-        <w:t xml:space="preserve">: </w:t>
-      </w:r>
-      <w:hyperlink r:id="rId35" w:history="1">
-        <w:r>
-          <w:rPr>
-            <w:rStyle w:val="Collegamentoipertestuale"/>
-          </w:rPr>
-          <w:t>https://trello.com/b/IEdmVEEe/product-backlog</w:t>
-        </w:r>
-      </w:hyperlink>
-    </w:p>
-    <w:p>
-      <w:r>
-        <w:t xml:space="preserve">LINK ALLA PAGINA </w:t>
-      </w:r>
-      <w:r>
-        <w:t>JIRA PER VISUALIZZARE LO SPRINT BACKLOG COMPLETO</w:t>
-      </w:r>
-      <w:r>
-        <w:t>:</w:t>
-      </w:r>
-    </w:p>
-    <w:p>
-      <w:hyperlink r:id="rId36" w:history="1">
-        <w:r>
-          <w:rPr>
-            <w:rStyle w:val="Collegamentoipertestuale"/>
-          </w:rPr>
-          <w:t>https://mariannagimigliano.atlassian.net/jira/software/projects/UN/boards/1/backlog</w:t>
-        </w:r>
-      </w:hyperlink>
-    </w:p>
     <w:p/>
     <w:sectPr>
       <w:pgSz w:w="11900" w:h="16840"/>

</xml_diff>